<commit_message>
worked in odk form (xlsx) to improve the form in all questions
</commit_message>
<xml_diff>
--- a/odk/guide_implementation.docx
+++ b/odk/guide_implementation.docx
@@ -104,16 +104,8 @@
         <w:rPr>
           <w:b/>
         </w:rPr>
-        <w:t xml:space="preserve">ODK </w:t>
-      </w:r>
-      <w:proofErr w:type="spellStart"/>
-      <w:r>
-        <w:rPr>
-          <w:b/>
-        </w:rPr>
-        <w:t>Collect</w:t>
-      </w:r>
-      <w:proofErr w:type="spellEnd"/>
+        <w:t>ODK Collect</w:t>
+      </w:r>
       <w:r>
         <w:rPr>
           <w:rStyle w:val="FootnoteReference"/>
@@ -122,24 +114,9 @@
         <w:footnoteReference w:id="1"/>
       </w:r>
       <w:r>
-        <w:t xml:space="preserve">, </w:t>
-      </w:r>
-      <w:r>
-        <w:t xml:space="preserve">el cual se </w:t>
-      </w:r>
-      <w:r>
-        <w:t xml:space="preserve">puede </w:t>
-      </w:r>
-      <w:r>
-        <w:t>adquirir</w:t>
-      </w:r>
-      <w:r>
-        <w:t xml:space="preserve"> desde la Play store de Google directamente</w:t>
-      </w:r>
-      <w:r>
-        <w:t xml:space="preserve">; también se puede realizar una instalación manual, para lo que se recomienda seguir las instrucciones oficiales de ODK en el siguiente enlace:  </w:t>
-      </w:r>
-      <w:hyperlink r:id="rId8" w:history="1">
+        <w:t xml:space="preserve">, el cual se puede adquirir desde la Play store de Google directamente; también se puede realizar una instalación manual, para lo que se recomienda seguir las instrucciones oficiales de ODK en el siguiente enlace:  </w:t>
+      </w:r>
+      <w:hyperlink r:id="rId8" w:anchor="installing-manually" w:history="1">
         <w:r>
           <w:rPr>
             <w:rStyle w:val="Hyperlink"/>
@@ -190,13 +167,7 @@
         <w:t xml:space="preserve"> </w:t>
       </w:r>
       <w:r>
-        <w:t>E</w:t>
-      </w:r>
-      <w:r>
-        <w:t>n esta guía vamos</w:t>
-      </w:r>
-      <w:r>
-        <w:t xml:space="preserve"> a detallar algunas formas de distribuir este formulario.</w:t>
+        <w:t>En esta guía vamos a detallar algunas formas de distribuir este formulario.</w:t>
       </w:r>
     </w:p>
     <w:p>
@@ -307,13 +278,8 @@
       <w:r>
         <w:t xml:space="preserve"> </w:t>
       </w:r>
-      <w:proofErr w:type="spellStart"/>
-      <w:r>
-        <w:t>Collect</w:t>
-      </w:r>
-      <w:proofErr w:type="spellEnd"/>
-      <w:r>
-        <w:t>:</w:t>
+      <w:r>
+        <w:t>Collect:</w:t>
       </w:r>
     </w:p>
     <w:p>
@@ -332,15 +298,7 @@
         <w:jc w:val="both"/>
       </w:pPr>
       <w:r>
-        <w:t xml:space="preserve">El usuario debe ir al menú de la aplicación ODK </w:t>
-      </w:r>
-      <w:proofErr w:type="spellStart"/>
-      <w:r>
-        <w:t>Collect</w:t>
-      </w:r>
-      <w:proofErr w:type="spellEnd"/>
-      <w:r>
-        <w:t xml:space="preserve"> y presionar sobre la opción </w:t>
+        <w:t xml:space="preserve">El usuario debe ir al menú de la aplicación ODK Collect y presionar sobre la opción </w:t>
       </w:r>
       <w:r>
         <w:rPr>
@@ -349,15 +307,7 @@
         <w:t>Configuración General</w:t>
       </w:r>
       <w:r>
-        <w:t xml:space="preserve"> (General </w:t>
-      </w:r>
-      <w:proofErr w:type="spellStart"/>
-      <w:r>
-        <w:t>Settings</w:t>
-      </w:r>
-      <w:proofErr w:type="spellEnd"/>
-      <w:r>
-        <w:t>)</w:t>
+        <w:t xml:space="preserve"> (General Settings)</w:t>
       </w:r>
     </w:p>
     <w:p>
@@ -408,24 +358,29 @@
       <w:r>
         <w:t xml:space="preserve">Ilustración </w:t>
       </w:r>
-      <w:fldSimple w:instr=" SEQ Ilustración \* ARABIC ">
-        <w:r>
-          <w:rPr>
-            <w:noProof/>
-          </w:rPr>
-          <w:t>1</w:t>
-        </w:r>
-      </w:fldSimple>
-      <w:r>
-        <w:t xml:space="preserve"> ODK </w:t>
-      </w:r>
-      <w:proofErr w:type="spellStart"/>
-      <w:r>
-        <w:t>Collect</w:t>
-      </w:r>
-      <w:proofErr w:type="spellEnd"/>
-      <w:r>
-        <w:t xml:space="preserve"> - Home de la aplicación</w:t>
+      <w:r>
+        <w:fldChar w:fldCharType="begin"/>
+      </w:r>
+      <w:r>
+        <w:instrText xml:space="preserve"> SEQ Ilustración \* ARABIC </w:instrText>
+      </w:r>
+      <w:r>
+        <w:fldChar w:fldCharType="separate"/>
+      </w:r>
+      <w:r>
+        <w:rPr>
+          <w:noProof/>
+        </w:rPr>
+        <w:t>1</w:t>
+      </w:r>
+      <w:r>
+        <w:rPr>
+          <w:noProof/>
+        </w:rPr>
+        <w:fldChar w:fldCharType="end"/>
+      </w:r>
+      <w:r>
+        <w:t xml:space="preserve"> ODK Collect - Home de la aplicación</w:t>
       </w:r>
     </w:p>
     <w:p>
@@ -518,24 +473,29 @@
       <w:r>
         <w:t xml:space="preserve">Ilustración </w:t>
       </w:r>
-      <w:fldSimple w:instr=" SEQ Ilustración \* ARABIC ">
-        <w:r>
-          <w:rPr>
-            <w:noProof/>
-          </w:rPr>
-          <w:t>2</w:t>
-        </w:r>
-      </w:fldSimple>
-      <w:r>
-        <w:t xml:space="preserve"> ODK </w:t>
-      </w:r>
-      <w:proofErr w:type="spellStart"/>
-      <w:r>
-        <w:t>Collect</w:t>
-      </w:r>
-      <w:proofErr w:type="spellEnd"/>
-      <w:r>
-        <w:t xml:space="preserve"> - Configuración general</w:t>
+      <w:r>
+        <w:fldChar w:fldCharType="begin"/>
+      </w:r>
+      <w:r>
+        <w:instrText xml:space="preserve"> SEQ Ilustración \* ARABIC </w:instrText>
+      </w:r>
+      <w:r>
+        <w:fldChar w:fldCharType="separate"/>
+      </w:r>
+      <w:r>
+        <w:rPr>
+          <w:noProof/>
+        </w:rPr>
+        <w:t>2</w:t>
+      </w:r>
+      <w:r>
+        <w:rPr>
+          <w:noProof/>
+        </w:rPr>
+        <w:fldChar w:fldCharType="end"/>
+      </w:r>
+      <w:r>
+        <w:t xml:space="preserve"> ODK Collect - Configuración general</w:t>
       </w:r>
     </w:p>
     <w:p>
@@ -557,15 +517,7 @@
         <w:t>Tipo</w:t>
       </w:r>
       <w:r>
-        <w:t xml:space="preserve"> (</w:t>
-      </w:r>
-      <w:proofErr w:type="spellStart"/>
-      <w:r>
-        <w:t>type</w:t>
-      </w:r>
-      <w:proofErr w:type="spellEnd"/>
-      <w:r>
-        <w:t xml:space="preserve">) como Google Drive, posterior a esto, debe seleccionar la </w:t>
+        <w:t xml:space="preserve"> (type) como Google Drive, posterior a esto, debe seleccionar la </w:t>
       </w:r>
       <w:r>
         <w:rPr>
@@ -574,15 +526,7 @@
         <w:t>Cuenta de Google</w:t>
       </w:r>
       <w:r>
-        <w:t xml:space="preserve"> (Google </w:t>
-      </w:r>
-      <w:proofErr w:type="spellStart"/>
-      <w:r>
-        <w:t>account</w:t>
-      </w:r>
-      <w:proofErr w:type="spellEnd"/>
-      <w:r>
-        <w:t>) a la que le compartieron el formulario</w:t>
+        <w:t xml:space="preserve"> (Google account) a la que le compartieron el formulario</w:t>
       </w:r>
     </w:p>
     <w:p>
@@ -606,24 +550,29 @@
       <w:r>
         <w:t xml:space="preserve">Ilustración </w:t>
       </w:r>
-      <w:fldSimple w:instr=" SEQ Ilustración \* ARABIC ">
-        <w:r>
-          <w:rPr>
-            <w:noProof/>
-          </w:rPr>
-          <w:t>3</w:t>
-        </w:r>
-      </w:fldSimple>
-      <w:r>
-        <w:t xml:space="preserve"> ODK </w:t>
-      </w:r>
-      <w:proofErr w:type="spellStart"/>
-      <w:r>
-        <w:t>Collect</w:t>
-      </w:r>
-      <w:proofErr w:type="spellEnd"/>
-      <w:r>
-        <w:t xml:space="preserve"> - Configuración de servidor</w:t>
+      <w:r>
+        <w:fldChar w:fldCharType="begin"/>
+      </w:r>
+      <w:r>
+        <w:instrText xml:space="preserve"> SEQ Ilustración \* ARABIC </w:instrText>
+      </w:r>
+      <w:r>
+        <w:fldChar w:fldCharType="separate"/>
+      </w:r>
+      <w:r>
+        <w:rPr>
+          <w:noProof/>
+        </w:rPr>
+        <w:t>3</w:t>
+      </w:r>
+      <w:r>
+        <w:rPr>
+          <w:noProof/>
+        </w:rPr>
+        <w:fldChar w:fldCharType="end"/>
+      </w:r>
+      <w:r>
+        <w:t xml:space="preserve"> ODK Collect - Configuración de servidor</w:t>
       </w:r>
     </w:p>
     <w:p>
@@ -645,31 +594,7 @@
         <w:t>Obtener formulario en blanco</w:t>
       </w:r>
       <w:r>
-        <w:t xml:space="preserve"> (</w:t>
-      </w:r>
-      <w:proofErr w:type="spellStart"/>
-      <w:r>
-        <w:t>Get</w:t>
-      </w:r>
-      <w:proofErr w:type="spellEnd"/>
-      <w:r>
-        <w:t xml:space="preserve"> </w:t>
-      </w:r>
-      <w:proofErr w:type="spellStart"/>
-      <w:r>
-        <w:t>Blank</w:t>
-      </w:r>
-      <w:proofErr w:type="spellEnd"/>
-      <w:r>
-        <w:t xml:space="preserve"> </w:t>
-      </w:r>
-      <w:proofErr w:type="spellStart"/>
-      <w:r>
-        <w:t>Form</w:t>
-      </w:r>
-      <w:proofErr w:type="spellEnd"/>
-      <w:r>
-        <w:t>)</w:t>
+        <w:t xml:space="preserve"> (Get Blank Form)</w:t>
       </w:r>
     </w:p>
     <w:p>
@@ -694,24 +619,29 @@
       <w:r>
         <w:t xml:space="preserve">Ilustración </w:t>
       </w:r>
-      <w:fldSimple w:instr=" SEQ Ilustración \* ARABIC ">
-        <w:r>
-          <w:rPr>
-            <w:noProof/>
-          </w:rPr>
-          <w:t>4</w:t>
-        </w:r>
-      </w:fldSimple>
-      <w:r>
-        <w:t xml:space="preserve"> ODK </w:t>
-      </w:r>
-      <w:proofErr w:type="spellStart"/>
-      <w:r>
-        <w:t>Collect</w:t>
-      </w:r>
-      <w:proofErr w:type="spellEnd"/>
-      <w:r>
-        <w:t xml:space="preserve"> - Obtener formulario en blanco</w:t>
+      <w:r>
+        <w:fldChar w:fldCharType="begin"/>
+      </w:r>
+      <w:r>
+        <w:instrText xml:space="preserve"> SEQ Ilustración \* ARABIC </w:instrText>
+      </w:r>
+      <w:r>
+        <w:fldChar w:fldCharType="separate"/>
+      </w:r>
+      <w:r>
+        <w:rPr>
+          <w:noProof/>
+        </w:rPr>
+        <w:t>4</w:t>
+      </w:r>
+      <w:r>
+        <w:rPr>
+          <w:noProof/>
+        </w:rPr>
+        <w:fldChar w:fldCharType="end"/>
+      </w:r>
+      <w:r>
+        <w:t xml:space="preserve"> ODK Collect - Obtener formulario en blanco</w:t>
       </w:r>
     </w:p>
     <w:p>
@@ -733,23 +663,7 @@
         <w:t>Compartido conmigo</w:t>
       </w:r>
       <w:r>
-        <w:t xml:space="preserve"> (</w:t>
-      </w:r>
-      <w:proofErr w:type="spellStart"/>
-      <w:r>
-        <w:t>Shared</w:t>
-      </w:r>
-      <w:proofErr w:type="spellEnd"/>
-      <w:r>
-        <w:t xml:space="preserve"> </w:t>
-      </w:r>
-      <w:proofErr w:type="spellStart"/>
-      <w:r>
-        <w:t>with</w:t>
-      </w:r>
-      <w:proofErr w:type="spellEnd"/>
-      <w:r>
-        <w:t xml:space="preserve"> me), el cual le listará los documentos XML que ha sido compartidos con el usuario</w:t>
+        <w:t xml:space="preserve"> (Shared with me), el cual le listará los documentos XML que ha sido compartidos con el usuario</w:t>
       </w:r>
     </w:p>
     <w:p>
@@ -780,23 +694,7 @@
         <w:t>Descargar selección</w:t>
       </w:r>
       <w:r>
-        <w:t xml:space="preserve"> (</w:t>
-      </w:r>
-      <w:proofErr w:type="spellStart"/>
-      <w:r>
-        <w:t>Download</w:t>
-      </w:r>
-      <w:proofErr w:type="spellEnd"/>
-      <w:r>
-        <w:t xml:space="preserve"> </w:t>
-      </w:r>
-      <w:proofErr w:type="spellStart"/>
-      <w:r>
-        <w:t>selected</w:t>
-      </w:r>
-      <w:proofErr w:type="spellEnd"/>
-      <w:r>
-        <w:t>)</w:t>
+        <w:t xml:space="preserve"> (Download selected)</w:t>
       </w:r>
     </w:p>
     <w:p>
@@ -814,36 +712,16 @@
         </w:numPr>
       </w:pPr>
       <w:r>
-        <w:t>Distribuci</w:t>
-      </w:r>
-      <w:r>
-        <w:t>ón por medio de archivo</w:t>
-      </w:r>
-    </w:p>
-    <w:p>
-      <w:pPr>
-        <w:pStyle w:val="NoSpacing"/>
-        <w:jc w:val="both"/>
-      </w:pPr>
-      <w:r>
-        <w:t xml:space="preserve">Esta manera de distribución permite </w:t>
-      </w:r>
-      <w:r>
-        <w:t xml:space="preserve">subir el formulario de forma manual a la aplicación ODK </w:t>
-      </w:r>
-      <w:proofErr w:type="spellStart"/>
-      <w:r>
-        <w:t>Collect</w:t>
-      </w:r>
-      <w:proofErr w:type="spellEnd"/>
-      <w:r>
-        <w:t xml:space="preserve"> por medio de un PC</w:t>
-      </w:r>
-      <w:r>
-        <w:t>.</w:t>
-      </w:r>
-      <w:r>
-        <w:t xml:space="preserve"> Antes de realizar este tipo de implementación tenga en cuenta que debe contar con el formulario (</w:t>
+        <w:t>Distribución por medio de archivo</w:t>
+      </w:r>
+    </w:p>
+    <w:p>
+      <w:pPr>
+        <w:pStyle w:val="NoSpacing"/>
+        <w:jc w:val="both"/>
+      </w:pPr>
+      <w:r>
+        <w:t>Esta manera de distribución permite subir el formulario de forma manual a la aplicación ODK Collect por medio de un PC. Antes de realizar este tipo de implementación tenga en cuenta que debe contar con el formulario (</w:t>
       </w:r>
       <w:r>
         <w:rPr>
@@ -852,10 +730,7 @@
         <w:t>aeps_production_event.xml</w:t>
       </w:r>
       <w:r>
-        <w:t>) en su PC.</w:t>
-      </w:r>
-      <w:r>
-        <w:t xml:space="preserve"> Para realizar este proceso se deben seguir las siguientes indicaciones:</w:t>
+        <w:t>) en su PC. Para realizar este proceso se deben seguir las siguientes indicaciones:</w:t>
       </w:r>
     </w:p>
     <w:p>
@@ -893,30 +768,8 @@
         <w:rPr>
           <w:b/>
         </w:rPr>
-        <w:t>/</w:t>
-      </w:r>
-      <w:proofErr w:type="spellStart"/>
-      <w:r>
-        <w:rPr>
-          <w:b/>
-        </w:rPr>
-        <w:t>odk</w:t>
-      </w:r>
-      <w:proofErr w:type="spellEnd"/>
-      <w:r>
-        <w:rPr>
-          <w:b/>
-        </w:rPr>
-        <w:t>/</w:t>
-      </w:r>
-      <w:proofErr w:type="spellStart"/>
-      <w:r>
-        <w:rPr>
-          <w:b/>
-        </w:rPr>
-        <w:t>forms</w:t>
-      </w:r>
-      <w:proofErr w:type="spellEnd"/>
+        <w:t>/odk/forms</w:t>
+      </w:r>
       <w:r>
         <w:t xml:space="preserve"> del dispositivo móvil por medio del PC</w:t>
       </w:r>
@@ -964,39 +817,14 @@
         <w:jc w:val="both"/>
       </w:pPr>
       <w:r>
-        <w:t>Una vez instalada la aplicación, s</w:t>
-      </w:r>
-      <w:r>
-        <w:t xml:space="preserve">e debe conectar el dispositivo al computador e ir la carpeta </w:t>
-      </w:r>
-      <w:r>
-        <w:rPr>
-          <w:b/>
-        </w:rPr>
-        <w:t>/</w:t>
-      </w:r>
-      <w:proofErr w:type="spellStart"/>
-      <w:r>
-        <w:rPr>
-          <w:b/>
-        </w:rPr>
-        <w:t>odk</w:t>
-      </w:r>
-      <w:proofErr w:type="spellEnd"/>
-      <w:r>
-        <w:rPr>
-          <w:b/>
-        </w:rPr>
-        <w:t>/</w:t>
-      </w:r>
-      <w:proofErr w:type="spellStart"/>
-      <w:r>
-        <w:rPr>
-          <w:b/>
-        </w:rPr>
-        <w:t>forms</w:t>
-      </w:r>
-      <w:proofErr w:type="spellEnd"/>
+        <w:t xml:space="preserve">Una vez instalada la aplicación, se debe conectar el dispositivo al computador e ir la carpeta </w:t>
+      </w:r>
+      <w:r>
+        <w:rPr>
+          <w:b/>
+        </w:rPr>
+        <w:t>/odk/forms</w:t>
+      </w:r>
       <w:r>
         <w:t xml:space="preserve"> dentro de este. </w:t>
       </w:r>
@@ -1006,14 +834,12 @@
       <w:r>
         <w:t xml:space="preserve"> se debe crear una carpeta llamada </w:t>
       </w:r>
-      <w:proofErr w:type="spellStart"/>
       <w:r>
         <w:rPr>
           <w:b/>
         </w:rPr>
         <w:t>aeps_production_event</w:t>
       </w:r>
-      <w:proofErr w:type="spellEnd"/>
       <w:r>
         <w:rPr>
           <w:b/>
@@ -1098,15 +924,7 @@
         <w:jc w:val="both"/>
       </w:pPr>
       <w:r>
-        <w:t xml:space="preserve">Esta opción permite enviar los formularios diligenciados y tabulados a un archivo de Google </w:t>
-      </w:r>
-      <w:proofErr w:type="spellStart"/>
-      <w:r>
-        <w:t>Sheets</w:t>
-      </w:r>
-      <w:proofErr w:type="spellEnd"/>
-      <w:r>
-        <w:t xml:space="preserve"> por los usuarios.</w:t>
+        <w:t>Esta opción permite enviar los formularios diligenciados y tabulados a un archivo de Google Sheets por los usuarios.</w:t>
       </w:r>
       <w:r>
         <w:t xml:space="preserve"> Para realizar este proceso se deben seguir los siguientes pasos:</w:t>
@@ -1128,13 +946,8 @@
         <w:jc w:val="both"/>
       </w:pPr>
       <w:r>
-        <w:t xml:space="preserve">El administrador debe crear un archivo en blanco dentro de Google Drive en formato </w:t>
-      </w:r>
-      <w:proofErr w:type="spellStart"/>
-      <w:r>
-        <w:t>Sheets</w:t>
-      </w:r>
-      <w:proofErr w:type="spellEnd"/>
+        <w:t>El administrador debe crear un archivo en blanco dentro de Google Drive en formato Sheets</w:t>
+      </w:r>
     </w:p>
     <w:p>
       <w:pPr>
@@ -1160,15 +973,7 @@
       </w:pPr>
       <w:r>
         <w:lastRenderedPageBreak/>
-        <w:t xml:space="preserve">El administrador también puede obtener una </w:t>
-      </w:r>
-      <w:proofErr w:type="spellStart"/>
-      <w:r>
-        <w:t>url</w:t>
-      </w:r>
-      <w:proofErr w:type="spellEnd"/>
-      <w:r>
-        <w:t xml:space="preserve"> del archivo compartido y enviarlo a los usuarios</w:t>
+        <w:t>El administrador también puede obtener una url del archivo compartido y enviarlo a los usuarios</w:t>
       </w:r>
     </w:p>
     <w:p>
@@ -1193,15 +998,7 @@
         <w:t>configuración de servidor</w:t>
       </w:r>
       <w:r>
-        <w:t xml:space="preserve"> (/home/general </w:t>
-      </w:r>
-      <w:proofErr w:type="spellStart"/>
-      <w:r>
-        <w:t>settings</w:t>
-      </w:r>
-      <w:proofErr w:type="spellEnd"/>
-      <w:r>
-        <w:t xml:space="preserve">/server) como se describe en la sección </w:t>
+        <w:t xml:space="preserve"> (/home/general settings/server) como se describe en la sección </w:t>
       </w:r>
       <w:hyperlink w:anchor="_Distribución_por_medio" w:history="1">
         <w:r>
@@ -1227,47 +1024,15 @@
       <w:r>
         <w:t xml:space="preserve">El usuario debe ingresar en el campo </w:t>
       </w:r>
-      <w:proofErr w:type="spellStart"/>
-      <w:r>
-        <w:rPr>
-          <w:b/>
-        </w:rPr>
-        <w:t>Fallback</w:t>
-      </w:r>
-      <w:proofErr w:type="spellEnd"/>
-      <w:r>
-        <w:rPr>
-          <w:b/>
-        </w:rPr>
-        <w:t xml:space="preserve"> </w:t>
-      </w:r>
-      <w:proofErr w:type="spellStart"/>
-      <w:r>
-        <w:rPr>
-          <w:b/>
-        </w:rPr>
-        <w:t>submission</w:t>
-      </w:r>
-      <w:proofErr w:type="spellEnd"/>
-      <w:r>
-        <w:rPr>
-          <w:b/>
-        </w:rPr>
-        <w:t xml:space="preserve"> URL</w:t>
-      </w:r>
-      <w:r>
-        <w:t xml:space="preserve">, la </w:t>
-      </w:r>
-      <w:proofErr w:type="spellStart"/>
-      <w:r>
-        <w:t>url</w:t>
-      </w:r>
-      <w:proofErr w:type="spellEnd"/>
-      <w:r>
-        <w:t xml:space="preserve"> que es proporcionada por el administrador.</w:t>
-      </w:r>
-      <w:bookmarkStart w:id="1" w:name="_GoBack"/>
-      <w:bookmarkEnd w:id="1"/>
+      <w:r>
+        <w:rPr>
+          <w:b/>
+        </w:rPr>
+        <w:t>Fallback submission URL</w:t>
+      </w:r>
+      <w:r>
+        <w:t>, la url que es proporcionada por el administrador.</w:t>
+      </w:r>
     </w:p>
     <w:p>
       <w:pPr>
@@ -1283,211 +1048,171 @@
           <w:numId w:val="1"/>
         </w:numPr>
       </w:pPr>
-      <w:bookmarkStart w:id="2" w:name="_Precarga_de_información"/>
+      <w:bookmarkStart w:id="1" w:name="_Precarga_de_información"/>
+      <w:bookmarkEnd w:id="1"/>
+      <w:r>
+        <w:t>Precarga</w:t>
+      </w:r>
+      <w:r>
+        <w:t xml:space="preserve"> de información para ODK</w:t>
+      </w:r>
+    </w:p>
+    <w:p>
+      <w:pPr>
+        <w:pStyle w:val="NoSpacing"/>
+        <w:jc w:val="both"/>
+      </w:pPr>
+      <w:r>
+        <w:t xml:space="preserve">La colecta de algunos datos generales puede ser repetitiva y esto conlleva a errores de digitación por parte de los usuarios. </w:t>
+      </w:r>
+      <w:r>
+        <w:t>ODK Collect permite preparar un archivo</w:t>
+      </w:r>
+      <w:r>
+        <w:t xml:space="preserve"> separado por comas</w:t>
+      </w:r>
+      <w:r>
+        <w:t xml:space="preserve"> </w:t>
+      </w:r>
+      <w:r>
+        <w:t>(</w:t>
+      </w:r>
+      <w:r>
+        <w:t>CSV</w:t>
+      </w:r>
+      <w:r>
+        <w:t>)</w:t>
+      </w:r>
+      <w:r>
+        <w:t xml:space="preserve"> con</w:t>
+      </w:r>
+      <w:r>
+        <w:t xml:space="preserve"> este tipo de</w:t>
+      </w:r>
+      <w:r>
+        <w:t xml:space="preserve"> información</w:t>
+      </w:r>
+      <w:r>
+        <w:t xml:space="preserve"> para optimizar la captura de datos en los formularios.</w:t>
+      </w:r>
+      <w:r>
+        <w:t xml:space="preserve"> </w:t>
+      </w:r>
+      <w:r>
+        <w:t xml:space="preserve">En el caso específico de colecta de datos para AEPS sobre eventos productos la información que se repite por cada uno de estos son los datos de </w:t>
+      </w:r>
+      <w:r>
+        <w:rPr>
+          <w:b/>
+        </w:rPr>
+        <w:t>asistente técnico</w:t>
+      </w:r>
+      <w:r>
+        <w:t xml:space="preserve">, </w:t>
+      </w:r>
+      <w:r>
+        <w:rPr>
+          <w:b/>
+        </w:rPr>
+        <w:t>agricultor</w:t>
+      </w:r>
+      <w:r>
+        <w:t xml:space="preserve"> y </w:t>
+      </w:r>
+      <w:r>
+        <w:rPr>
+          <w:b/>
+        </w:rPr>
+        <w:t>finca</w:t>
+      </w:r>
+      <w:r>
+        <w:t xml:space="preserve">. </w:t>
+      </w:r>
+      <w:r>
+        <w:t xml:space="preserve">Cada archivo contiene un campo que servirá como clave para que ODK pueda autocompletar el resto de campos, en caso de que no encuentre el valor clave en el </w:t>
+      </w:r>
+      <w:r>
+        <w:t>archivo, el usuario deberá diligenciar los campos requeridos</w:t>
+      </w:r>
+      <w:r>
+        <w:t xml:space="preserve">. </w:t>
+      </w:r>
+      <w:r>
+        <w:t xml:space="preserve">En esta sección vamos a detallar como crear </w:t>
+      </w:r>
+      <w:r>
+        <w:t>los</w:t>
+      </w:r>
+      <w:r>
+        <w:t xml:space="preserve"> archivo</w:t>
+      </w:r>
+      <w:r>
+        <w:t>s</w:t>
+      </w:r>
+      <w:r>
+        <w:t xml:space="preserve"> en formato CSV para</w:t>
+      </w:r>
+      <w:r>
+        <w:t xml:space="preserve"> optimizar</w:t>
+      </w:r>
+      <w:r>
+        <w:t xml:space="preserve"> la digitación de información</w:t>
+      </w:r>
+      <w:r>
+        <w:t xml:space="preserve"> en cada uno de los eventos productivos a registrar.</w:t>
+      </w:r>
+    </w:p>
+    <w:p>
+      <w:pPr>
+        <w:pStyle w:val="NoSpacing"/>
+        <w:jc w:val="both"/>
+      </w:pPr>
+    </w:p>
+    <w:p>
+      <w:pPr>
+        <w:pStyle w:val="NoSpacing"/>
+        <w:jc w:val="both"/>
+      </w:pPr>
+      <w:r>
+        <w:t xml:space="preserve">Los siguientes archivos se deberán incluir en la carpeta </w:t>
+      </w:r>
+      <w:r>
+        <w:rPr>
+          <w:b/>
+        </w:rPr>
+        <w:t>/odk/forms/aeps_production_event-media/</w:t>
+      </w:r>
+      <w:r>
+        <w:t xml:space="preserve"> dentro del dispositivo móvil.</w:t>
+      </w:r>
+    </w:p>
+    <w:p>
+      <w:pPr>
+        <w:pStyle w:val="NoSpacing"/>
+        <w:jc w:val="both"/>
+      </w:pPr>
+    </w:p>
+    <w:p>
+      <w:pPr>
+        <w:pStyle w:val="NoSpacing"/>
+        <w:jc w:val="both"/>
+      </w:pPr>
+      <w:r>
+        <w:t xml:space="preserve">Se puede tener acceso a estos archivos en el siguiente enlace: </w:t>
+      </w:r>
+      <w:hyperlink r:id="rId13" w:history="1">
+        <w:r>
+          <w:rPr>
+            <w:rStyle w:val="Hyperlink"/>
+          </w:rPr>
+          <w:t>https://github.com/CIAT-DAPA/aeps_platform_forms/tree/develop/odk/aeps_production_event-media</w:t>
+        </w:r>
+      </w:hyperlink>
+      <w:r>
+        <w:t xml:space="preserve"> </w:t>
+      </w:r>
+      <w:bookmarkStart w:id="2" w:name="_GoBack"/>
       <w:bookmarkEnd w:id="2"/>
-      <w:r>
-        <w:t>Precarga</w:t>
-      </w:r>
-      <w:r>
-        <w:t xml:space="preserve"> de información </w:t>
-      </w:r>
-      <w:r>
-        <w:t>para ODK</w:t>
-      </w:r>
-    </w:p>
-    <w:p>
-      <w:pPr>
-        <w:pStyle w:val="NoSpacing"/>
-        <w:jc w:val="both"/>
-      </w:pPr>
-      <w:r>
-        <w:t xml:space="preserve">La colecta de algunos datos generales puede ser repetitiva y esto conlleva a errores de digitación por parte de los usuarios. </w:t>
-      </w:r>
-      <w:r>
-        <w:t xml:space="preserve">ODK </w:t>
-      </w:r>
-      <w:proofErr w:type="spellStart"/>
-      <w:r>
-        <w:t>Collect</w:t>
-      </w:r>
-      <w:proofErr w:type="spellEnd"/>
-      <w:r>
-        <w:t xml:space="preserve"> permite preparar un archivo</w:t>
-      </w:r>
-      <w:r>
-        <w:t xml:space="preserve"> separado por comas</w:t>
-      </w:r>
-      <w:r>
-        <w:t xml:space="preserve"> </w:t>
-      </w:r>
-      <w:r>
-        <w:t>(</w:t>
-      </w:r>
-      <w:r>
-        <w:t>CSV</w:t>
-      </w:r>
-      <w:r>
-        <w:t>)</w:t>
-      </w:r>
-      <w:r>
-        <w:t xml:space="preserve"> con</w:t>
-      </w:r>
-      <w:r>
-        <w:t xml:space="preserve"> este tipo de</w:t>
-      </w:r>
-      <w:r>
-        <w:t xml:space="preserve"> información</w:t>
-      </w:r>
-      <w:r>
-        <w:t xml:space="preserve"> para optimizar la captura de datos en los formularios.</w:t>
-      </w:r>
-      <w:r>
-        <w:t xml:space="preserve"> </w:t>
-      </w:r>
-      <w:r>
-        <w:t xml:space="preserve">En el caso específico de colecta de datos para AEPS sobre eventos productos la información que se repite por cada uno de estos son los datos de </w:t>
-      </w:r>
-      <w:r>
-        <w:rPr>
-          <w:b/>
-        </w:rPr>
-        <w:t>asistente técnico</w:t>
-      </w:r>
-      <w:r>
-        <w:t xml:space="preserve">, </w:t>
-      </w:r>
-      <w:r>
-        <w:rPr>
-          <w:b/>
-        </w:rPr>
-        <w:t>agricultor</w:t>
-      </w:r>
-      <w:r>
-        <w:t xml:space="preserve"> y </w:t>
-      </w:r>
-      <w:r>
-        <w:rPr>
-          <w:b/>
-        </w:rPr>
-        <w:t>finca</w:t>
-      </w:r>
-      <w:r>
-        <w:t xml:space="preserve">. </w:t>
-      </w:r>
-      <w:r>
-        <w:t xml:space="preserve">Cada archivo contiene un campo que servirá como clave para que ODK pueda autocompletar el resto de campos, en caso de que no encuentre el valor clave en el </w:t>
-      </w:r>
-      <w:r>
-        <w:t>archivo, el usuario deberá diligenciar los campos requeridos</w:t>
-      </w:r>
-      <w:r>
-        <w:t xml:space="preserve">. </w:t>
-      </w:r>
-      <w:r>
-        <w:t xml:space="preserve">En esta sección vamos a detallar como crear </w:t>
-      </w:r>
-      <w:r>
-        <w:t>los</w:t>
-      </w:r>
-      <w:r>
-        <w:t xml:space="preserve"> archivo</w:t>
-      </w:r>
-      <w:r>
-        <w:t>s</w:t>
-      </w:r>
-      <w:r>
-        <w:t xml:space="preserve"> en formato CSV para</w:t>
-      </w:r>
-      <w:r>
-        <w:t xml:space="preserve"> optimizar</w:t>
-      </w:r>
-      <w:r>
-        <w:t xml:space="preserve"> la digitación de información</w:t>
-      </w:r>
-      <w:r>
-        <w:t xml:space="preserve"> en cada uno de los eventos productivos a registrar.</w:t>
-      </w:r>
-    </w:p>
-    <w:p>
-      <w:pPr>
-        <w:pStyle w:val="NoSpacing"/>
-        <w:jc w:val="both"/>
-      </w:pPr>
-    </w:p>
-    <w:p>
-      <w:pPr>
-        <w:pStyle w:val="NoSpacing"/>
-        <w:jc w:val="both"/>
-      </w:pPr>
-      <w:r>
-        <w:t xml:space="preserve">Los siguientes archivos se deberán incluir en la carpeta </w:t>
-      </w:r>
-      <w:r>
-        <w:rPr>
-          <w:b/>
-        </w:rPr>
-        <w:t>/</w:t>
-      </w:r>
-      <w:proofErr w:type="spellStart"/>
-      <w:r>
-        <w:rPr>
-          <w:b/>
-        </w:rPr>
-        <w:t>odk</w:t>
-      </w:r>
-      <w:proofErr w:type="spellEnd"/>
-      <w:r>
-        <w:rPr>
-          <w:b/>
-        </w:rPr>
-        <w:t>/</w:t>
-      </w:r>
-      <w:proofErr w:type="spellStart"/>
-      <w:r>
-        <w:rPr>
-          <w:b/>
-        </w:rPr>
-        <w:t>forms</w:t>
-      </w:r>
-      <w:proofErr w:type="spellEnd"/>
-      <w:r>
-        <w:rPr>
-          <w:b/>
-        </w:rPr>
-        <w:t>/</w:t>
-      </w:r>
-      <w:proofErr w:type="spellStart"/>
-      <w:r>
-        <w:rPr>
-          <w:b/>
-        </w:rPr>
-        <w:t>aeps_production_event</w:t>
-      </w:r>
-      <w:proofErr w:type="spellEnd"/>
-      <w:r>
-        <w:rPr>
-          <w:b/>
-        </w:rPr>
-        <w:t>-media/</w:t>
-      </w:r>
-      <w:r>
-        <w:t xml:space="preserve"> dentro del dispositivo móvil.</w:t>
-      </w:r>
-    </w:p>
-    <w:p>
-      <w:pPr>
-        <w:pStyle w:val="NoSpacing"/>
-        <w:jc w:val="both"/>
-      </w:pPr>
-    </w:p>
-    <w:p>
-      <w:pPr>
-        <w:pStyle w:val="NoSpacing"/>
-        <w:jc w:val="both"/>
-      </w:pPr>
-      <w:r>
-        <w:t xml:space="preserve">Se puede tener acceso a estos archivos en el siguiente enlace: </w:t>
-      </w:r>
     </w:p>
     <w:p>
       <w:pPr>
@@ -1542,14 +1267,12 @@
       <w:r>
         <w:t xml:space="preserve"> [</w:t>
       </w:r>
-      <w:proofErr w:type="spellStart"/>
       <w:r>
         <w:rPr>
           <w:b/>
         </w:rPr>
         <w:t>document_key</w:t>
       </w:r>
-      <w:proofErr w:type="spellEnd"/>
       <w:r>
         <w:t>]</w:t>
       </w:r>
@@ -1577,36 +1300,30 @@
       <w:r>
         <w:t>serán autocompletados son: nombre [</w:t>
       </w:r>
-      <w:proofErr w:type="spellStart"/>
       <w:r>
         <w:rPr>
           <w:b/>
         </w:rPr>
         <w:t>name</w:t>
       </w:r>
-      <w:proofErr w:type="spellEnd"/>
       <w:r>
         <w:t>], apellidos [</w:t>
       </w:r>
-      <w:proofErr w:type="spellStart"/>
       <w:r>
         <w:rPr>
           <w:b/>
         </w:rPr>
         <w:t>last_name</w:t>
       </w:r>
-      <w:proofErr w:type="spellEnd"/>
       <w:r>
         <w:t>], celular [</w:t>
       </w:r>
-      <w:proofErr w:type="spellStart"/>
       <w:r>
         <w:rPr>
           <w:b/>
         </w:rPr>
         <w:t>cellphone</w:t>
       </w:r>
-      <w:proofErr w:type="spellEnd"/>
       <w:r>
         <w:t>], sexo [</w:t>
       </w:r>
@@ -1628,36 +1345,30 @@
       <w:r>
         <w:t>], estado o provincia [</w:t>
       </w:r>
-      <w:proofErr w:type="spellStart"/>
       <w:r>
         <w:rPr>
           <w:b/>
         </w:rPr>
         <w:t>state</w:t>
       </w:r>
-      <w:proofErr w:type="spellEnd"/>
       <w:r>
         <w:t>], municipio [</w:t>
       </w:r>
-      <w:proofErr w:type="spellStart"/>
       <w:r>
         <w:rPr>
           <w:b/>
         </w:rPr>
         <w:t>municipality</w:t>
       </w:r>
-      <w:proofErr w:type="spellEnd"/>
       <w:r>
         <w:t>], dirección [</w:t>
       </w:r>
-      <w:proofErr w:type="spellStart"/>
       <w:r>
         <w:rPr>
           <w:b/>
         </w:rPr>
         <w:t>address</w:t>
       </w:r>
-      <w:proofErr w:type="spellEnd"/>
       <w:r>
         <w:t>], email [</w:t>
       </w:r>
@@ -1747,227 +1458,6 @@
             <wp:extent cx="5943600" cy="562610"/>
             <wp:effectExtent l="0" t="0" r="0" b="8890"/>
             <wp:docPr id="1" name="Picture 1"/>
-            <wp:cNvGraphicFramePr>
-              <a:graphicFrameLocks xmlns:a="http://schemas.openxmlformats.org/drawingml/2006/main" noChangeAspect="1"/>
-            </wp:cNvGraphicFramePr>
-            <a:graphic xmlns:a="http://schemas.openxmlformats.org/drawingml/2006/main">
-              <a:graphicData uri="http://schemas.openxmlformats.org/drawingml/2006/picture">
-                <pic:pic xmlns:pic="http://schemas.openxmlformats.org/drawingml/2006/picture">
-                  <pic:nvPicPr>
-                    <pic:cNvPr id="1" name=""/>
-                    <pic:cNvPicPr/>
-                  </pic:nvPicPr>
-                  <pic:blipFill>
-                    <a:blip r:embed="rId13"/>
-                    <a:stretch>
-                      <a:fillRect/>
-                    </a:stretch>
-                  </pic:blipFill>
-                  <pic:spPr>
-                    <a:xfrm>
-                      <a:off x="0" y="0"/>
-                      <a:ext cx="5943600" cy="562610"/>
-                    </a:xfrm>
-                    <a:prstGeom prst="rect">
-                      <a:avLst/>
-                    </a:prstGeom>
-                  </pic:spPr>
-                </pic:pic>
-              </a:graphicData>
-            </a:graphic>
-          </wp:inline>
-        </w:drawing>
-      </w:r>
-    </w:p>
-    <w:p>
-      <w:pPr>
-        <w:pStyle w:val="Caption"/>
-      </w:pPr>
-      <w:r>
-        <w:t xml:space="preserve">Ilustración </w:t>
-      </w:r>
-      <w:fldSimple w:instr=" SEQ Ilustración \* ARABIC ">
-        <w:r>
-          <w:rPr>
-            <w:noProof/>
-          </w:rPr>
-          <w:t>5</w:t>
-        </w:r>
-      </w:fldSimple>
-      <w:r>
-        <w:t xml:space="preserve"> Archivo </w:t>
-      </w:r>
-      <w:r>
-        <w:t>people</w:t>
-      </w:r>
-      <w:r>
-        <w:t>.csv</w:t>
-      </w:r>
-      <w:r>
-        <w:t xml:space="preserve"> de autocompletado</w:t>
-      </w:r>
-    </w:p>
-    <w:p>
-      <w:pPr>
-        <w:pStyle w:val="Heading3"/>
-        <w:numPr>
-          <w:ilvl w:val="1"/>
-          <w:numId w:val="1"/>
-        </w:numPr>
-      </w:pPr>
-      <w:r>
-        <w:t>Información de la finca</w:t>
-      </w:r>
-    </w:p>
-    <w:p>
-      <w:pPr>
-        <w:pStyle w:val="NoSpacing"/>
-        <w:jc w:val="both"/>
-      </w:pPr>
-      <w:r>
-        <w:t>Este archivo permite precargar informaci</w:t>
-      </w:r>
-      <w:r>
-        <w:t xml:space="preserve">ón general de las fincas de las que </w:t>
-      </w:r>
-      <w:r>
-        <w:t xml:space="preserve">se va a llevar control sobre los cultivos para AEPS. </w:t>
-      </w:r>
-      <w:r>
-        <w:t>El campo código de finca [</w:t>
-      </w:r>
-      <w:proofErr w:type="spellStart"/>
-      <w:r>
-        <w:rPr>
-          <w:b/>
-        </w:rPr>
-        <w:t>farm_key</w:t>
-      </w:r>
-      <w:proofErr w:type="spellEnd"/>
-      <w:r>
-        <w:t>] es la clave para buscar los datos restantes de la finca.</w:t>
-      </w:r>
-      <w:r>
-        <w:t xml:space="preserve"> </w:t>
-      </w:r>
-      <w:r>
-        <w:t>Los campos que serán autocompletados son:</w:t>
-      </w:r>
-      <w:r>
-        <w:t xml:space="preserve"> nombre de la finca [</w:t>
-      </w:r>
-      <w:proofErr w:type="spellStart"/>
-      <w:r>
-        <w:rPr>
-          <w:b/>
-        </w:rPr>
-        <w:t>name</w:t>
-      </w:r>
-      <w:proofErr w:type="spellEnd"/>
-      <w:r>
-        <w:t>], ubicación [</w:t>
-      </w:r>
-      <w:proofErr w:type="spellStart"/>
-      <w:r>
-        <w:rPr>
-          <w:b/>
-        </w:rPr>
-        <w:t>location</w:t>
-      </w:r>
-      <w:proofErr w:type="spellEnd"/>
-      <w:r>
-        <w:t xml:space="preserve">], </w:t>
-      </w:r>
-      <w:r>
-        <w:lastRenderedPageBreak/>
-        <w:t>indicaciones [</w:t>
-      </w:r>
-      <w:proofErr w:type="spellStart"/>
-      <w:r>
-        <w:rPr>
-          <w:b/>
-        </w:rPr>
-        <w:t>comments</w:t>
-      </w:r>
-      <w:proofErr w:type="spellEnd"/>
-      <w:r>
-        <w:t>], pertenencia de la finca [</w:t>
-      </w:r>
-      <w:proofErr w:type="spellStart"/>
-      <w:r>
-        <w:rPr>
-          <w:b/>
-        </w:rPr>
-        <w:t>owner</w:t>
-      </w:r>
-      <w:proofErr w:type="spellEnd"/>
-      <w:r>
-        <w:t>].</w:t>
-      </w:r>
-      <w:r>
-        <w:t xml:space="preserve"> El campo ubicación está compuesto por los datos de latitud [-90,90] y longitud [-180,180] en coordenadas geográficas decimales, estos deben estar separados por un punto y coma (;). El </w:t>
-      </w:r>
-      <w:r>
-        <w:t xml:space="preserve">campo pertenencia de la finca corresponde a un listado de opciones, por defecto hay cuatro opciones 1-Propio, 2-Arrendado, 3-Uso sin contrato, 4-Otro, sin embargo, </w:t>
-      </w:r>
-      <w:r>
-        <w:rPr>
-          <w:b/>
-        </w:rPr>
-        <w:t>se debe comunicar con el administrador del sistema para que confirme los códigos</w:t>
-      </w:r>
-      <w:r>
-        <w:t>.</w:t>
-      </w:r>
-      <w:r>
-        <w:t xml:space="preserve"> El archivo se debe llamar “</w:t>
-      </w:r>
-      <w:r>
-        <w:rPr>
-          <w:b/>
-        </w:rPr>
-        <w:t>farm</w:t>
-      </w:r>
-      <w:r>
-        <w:rPr>
-          <w:b/>
-        </w:rPr>
-        <w:t>s</w:t>
-      </w:r>
-      <w:r>
-        <w:rPr>
-          <w:b/>
-        </w:rPr>
-        <w:t>.csv</w:t>
-      </w:r>
-      <w:r>
-        <w:t>”.</w:t>
-      </w:r>
-      <w:r>
-        <w:t xml:space="preserve"> La siguiente ilustración permite ver un ejemplo del archivo:</w:t>
-      </w:r>
-    </w:p>
-    <w:p>
-      <w:pPr>
-        <w:pStyle w:val="NoSpacing"/>
-        <w:jc w:val="both"/>
-      </w:pPr>
-    </w:p>
-    <w:p>
-      <w:pPr>
-        <w:pStyle w:val="NoSpacing"/>
-        <w:jc w:val="both"/>
-      </w:pPr>
-      <w:r>
-        <w:rPr>
-          <w:noProof/>
-          <w:lang w:eastAsia="es-CO"/>
-        </w:rPr>
-        <w:drawing>
-          <wp:inline distT="0" distB="0" distL="0" distR="0" wp14:anchorId="20D1B7D2" wp14:editId="675028C8">
-            <wp:extent cx="5943600" cy="755650"/>
-            <wp:effectExtent l="0" t="0" r="0" b="6350"/>
-            <wp:docPr id="10" name="Picture 10"/>
             <wp:cNvGraphicFramePr>
               <a:graphicFrameLocks xmlns:a="http://schemas.openxmlformats.org/drawingml/2006/main" noChangeAspect="1"/>
             </wp:cNvGraphicFramePr>
@@ -1987,6 +1477,221 @@
                   <pic:spPr>
                     <a:xfrm>
                       <a:off x="0" y="0"/>
+                      <a:ext cx="5943600" cy="562610"/>
+                    </a:xfrm>
+                    <a:prstGeom prst="rect">
+                      <a:avLst/>
+                    </a:prstGeom>
+                  </pic:spPr>
+                </pic:pic>
+              </a:graphicData>
+            </a:graphic>
+          </wp:inline>
+        </w:drawing>
+      </w:r>
+    </w:p>
+    <w:p>
+      <w:pPr>
+        <w:pStyle w:val="Caption"/>
+      </w:pPr>
+      <w:r>
+        <w:t xml:space="preserve">Ilustración </w:t>
+      </w:r>
+      <w:r>
+        <w:fldChar w:fldCharType="begin"/>
+      </w:r>
+      <w:r>
+        <w:instrText xml:space="preserve"> SEQ Ilustración \* ARABIC </w:instrText>
+      </w:r>
+      <w:r>
+        <w:fldChar w:fldCharType="separate"/>
+      </w:r>
+      <w:r>
+        <w:rPr>
+          <w:noProof/>
+        </w:rPr>
+        <w:t>5</w:t>
+      </w:r>
+      <w:r>
+        <w:rPr>
+          <w:noProof/>
+        </w:rPr>
+        <w:fldChar w:fldCharType="end"/>
+      </w:r>
+      <w:r>
+        <w:t xml:space="preserve"> Archivo </w:t>
+      </w:r>
+      <w:r>
+        <w:t>people</w:t>
+      </w:r>
+      <w:r>
+        <w:t>.csv</w:t>
+      </w:r>
+      <w:r>
+        <w:t xml:space="preserve"> de autocompletado</w:t>
+      </w:r>
+    </w:p>
+    <w:p>
+      <w:pPr>
+        <w:pStyle w:val="Heading3"/>
+        <w:numPr>
+          <w:ilvl w:val="1"/>
+          <w:numId w:val="1"/>
+        </w:numPr>
+      </w:pPr>
+      <w:r>
+        <w:t>Información de la finca</w:t>
+      </w:r>
+    </w:p>
+    <w:p>
+      <w:pPr>
+        <w:pStyle w:val="NoSpacing"/>
+        <w:jc w:val="both"/>
+      </w:pPr>
+      <w:r>
+        <w:t>Este archivo permite precargar informaci</w:t>
+      </w:r>
+      <w:r>
+        <w:t xml:space="preserve">ón general de las fincas de las que </w:t>
+      </w:r>
+      <w:r>
+        <w:t xml:space="preserve">se va a llevar control sobre los cultivos para AEPS. </w:t>
+      </w:r>
+      <w:r>
+        <w:t>El campo código de finca [</w:t>
+      </w:r>
+      <w:r>
+        <w:rPr>
+          <w:b/>
+        </w:rPr>
+        <w:t>farm_key</w:t>
+      </w:r>
+      <w:r>
+        <w:t xml:space="preserve">] es la clave para buscar los datos restantes de la </w:t>
+      </w:r>
+      <w:r>
+        <w:lastRenderedPageBreak/>
+        <w:t>finca.</w:t>
+      </w:r>
+      <w:r>
+        <w:t xml:space="preserve"> Los campos que serán autocompletados son: nombre de la finca [</w:t>
+      </w:r>
+      <w:r>
+        <w:rPr>
+          <w:b/>
+        </w:rPr>
+        <w:t>name</w:t>
+      </w:r>
+      <w:r>
+        <w:t>], ubicación [</w:t>
+      </w:r>
+      <w:r>
+        <w:rPr>
+          <w:b/>
+        </w:rPr>
+        <w:t>location</w:t>
+      </w:r>
+      <w:r>
+        <w:t>], indicaciones [</w:t>
+      </w:r>
+      <w:r>
+        <w:rPr>
+          <w:b/>
+        </w:rPr>
+        <w:t>comments</w:t>
+      </w:r>
+      <w:r>
+        <w:t>], pertenencia de la finca [</w:t>
+      </w:r>
+      <w:r>
+        <w:rPr>
+          <w:b/>
+        </w:rPr>
+        <w:t>owner</w:t>
+      </w:r>
+      <w:r>
+        <w:t>].</w:t>
+      </w:r>
+      <w:r>
+        <w:t xml:space="preserve"> El campo ubicación está compuesto por los datos de latitud [-90,90] y longitud [-180,180] en coordenadas geográficas decimales, estos deben estar separados por un punto y coma (;). El </w:t>
+      </w:r>
+      <w:r>
+        <w:t xml:space="preserve">campo pertenencia de la finca corresponde a un listado de opciones, por defecto hay cuatro opciones 1-Propio, 2-Arrendado, 3-Uso sin contrato, 4-Otro, sin embargo, </w:t>
+      </w:r>
+      <w:r>
+        <w:rPr>
+          <w:b/>
+        </w:rPr>
+        <w:t>se debe comunicar con el administrador del sistema para que confirme los códigos</w:t>
+      </w:r>
+      <w:r>
+        <w:t>.</w:t>
+      </w:r>
+      <w:r>
+        <w:t xml:space="preserve"> El archivo se debe llamar “</w:t>
+      </w:r>
+      <w:r>
+        <w:rPr>
+          <w:b/>
+        </w:rPr>
+        <w:t>farm</w:t>
+      </w:r>
+      <w:r>
+        <w:rPr>
+          <w:b/>
+        </w:rPr>
+        <w:t>s</w:t>
+      </w:r>
+      <w:r>
+        <w:rPr>
+          <w:b/>
+        </w:rPr>
+        <w:t>.csv</w:t>
+      </w:r>
+      <w:r>
+        <w:t>”. La siguiente ilustración permite ver un ejemplo del archivo:</w:t>
+      </w:r>
+    </w:p>
+    <w:p>
+      <w:pPr>
+        <w:pStyle w:val="NoSpacing"/>
+        <w:jc w:val="both"/>
+      </w:pPr>
+    </w:p>
+    <w:p>
+      <w:pPr>
+        <w:pStyle w:val="NoSpacing"/>
+        <w:jc w:val="both"/>
+      </w:pPr>
+      <w:r>
+        <w:rPr>
+          <w:noProof/>
+          <w:lang w:eastAsia="es-CO"/>
+        </w:rPr>
+        <w:drawing>
+          <wp:inline distT="0" distB="0" distL="0" distR="0" wp14:anchorId="20D1B7D2" wp14:editId="675028C8">
+            <wp:extent cx="5943600" cy="755650"/>
+            <wp:effectExtent l="0" t="0" r="0" b="6350"/>
+            <wp:docPr id="10" name="Picture 10"/>
+            <wp:cNvGraphicFramePr>
+              <a:graphicFrameLocks xmlns:a="http://schemas.openxmlformats.org/drawingml/2006/main" noChangeAspect="1"/>
+            </wp:cNvGraphicFramePr>
+            <a:graphic xmlns:a="http://schemas.openxmlformats.org/drawingml/2006/main">
+              <a:graphicData uri="http://schemas.openxmlformats.org/drawingml/2006/picture">
+                <pic:pic xmlns:pic="http://schemas.openxmlformats.org/drawingml/2006/picture">
+                  <pic:nvPicPr>
+                    <pic:cNvPr id="1" name=""/>
+                    <pic:cNvPicPr/>
+                  </pic:nvPicPr>
+                  <pic:blipFill>
+                    <a:blip r:embed="rId15"/>
+                    <a:stretch>
+                      <a:fillRect/>
+                    </a:stretch>
+                  </pic:blipFill>
+                  <pic:spPr>
+                    <a:xfrm>
+                      <a:off x="0" y="0"/>
                       <a:ext cx="5943600" cy="755650"/>
                     </a:xfrm>
                     <a:prstGeom prst="rect">
@@ -2007,14 +1712,27 @@
       <w:r>
         <w:t xml:space="preserve">Ilustración </w:t>
       </w:r>
-      <w:fldSimple w:instr=" SEQ Ilustración \* ARABIC ">
-        <w:r>
-          <w:rPr>
-            <w:noProof/>
-          </w:rPr>
-          <w:t>6</w:t>
-        </w:r>
-      </w:fldSimple>
+      <w:r>
+        <w:fldChar w:fldCharType="begin"/>
+      </w:r>
+      <w:r>
+        <w:instrText xml:space="preserve"> SEQ Ilustración \* ARABIC </w:instrText>
+      </w:r>
+      <w:r>
+        <w:fldChar w:fldCharType="separate"/>
+      </w:r>
+      <w:r>
+        <w:rPr>
+          <w:noProof/>
+        </w:rPr>
+        <w:t>6</w:t>
+      </w:r>
+      <w:r>
+        <w:rPr>
+          <w:noProof/>
+        </w:rPr>
+        <w:fldChar w:fldCharType="end"/>
+      </w:r>
       <w:r>
         <w:t xml:space="preserve"> </w:t>
       </w:r>
@@ -2029,8 +1747,8 @@
       </w:r>
     </w:p>
     <w:sectPr>
-      <w:headerReference w:type="default" r:id="rId15"/>
-      <w:footerReference w:type="default" r:id="rId16"/>
+      <w:headerReference w:type="default" r:id="rId16"/>
+      <w:footerReference w:type="default" r:id="rId17"/>
       <w:pgSz w:w="12240" w:h="15840"/>
       <w:pgMar w:top="1440" w:right="1440" w:bottom="1440" w:left="1440" w:header="720" w:footer="720" w:gutter="0"/>
       <w:cols w:space="720"/>
@@ -2099,7 +1817,7 @@
           <w:rPr>
             <w:noProof/>
           </w:rPr>
-          <w:t>4</w:t>
+          <w:t>5</w:t>
         </w:r>
         <w:r>
           <w:rPr>
@@ -2155,15 +1873,7 @@
         <w:t xml:space="preserve"> </w:t>
       </w:r>
       <w:r>
-        <w:t xml:space="preserve">ODK </w:t>
-      </w:r>
-      <w:proofErr w:type="spellStart"/>
-      <w:r>
-        <w:t>Collect</w:t>
-      </w:r>
-      <w:proofErr w:type="spellEnd"/>
-      <w:r>
-        <w:t xml:space="preserve"> puede ser descargada desde </w:t>
+        <w:t xml:space="preserve">ODK Collect puede ser descargada desde </w:t>
       </w:r>
       <w:hyperlink r:id="rId1" w:history="1">
         <w:r>
@@ -3527,7 +3237,7 @@
 </file>
 
 <file path=customXml/itemProps1.xml><?xml version="1.0" encoding="utf-8"?>
-<ds:datastoreItem xmlns:ds="http://schemas.openxmlformats.org/officeDocument/2006/customXml" ds:itemID="{F5780488-3189-4E4C-AEC4-4C1C3334DFBF}">
+<ds:datastoreItem xmlns:ds="http://schemas.openxmlformats.org/officeDocument/2006/customXml" ds:itemID="{A3C0BFDB-8A79-4323-B44E-65BE7EA35AE9}">
   <ds:schemaRefs>
     <ds:schemaRef ds:uri="http://schemas.openxmlformats.org/officeDocument/2006/bibliography"/>
   </ds:schemaRefs>

</xml_diff>

<commit_message>
chenged the way how the form reads data for the farm in odk
</commit_message>
<xml_diff>
--- a/odk/guide_implementation.docx
+++ b/odk/guide_implementation.docx
@@ -104,8 +104,16 @@
         <w:rPr>
           <w:b/>
         </w:rPr>
-        <w:t>ODK Collect</w:t>
-      </w:r>
+        <w:t xml:space="preserve">ODK </w:t>
+      </w:r>
+      <w:proofErr w:type="spellStart"/>
+      <w:r>
+        <w:rPr>
+          <w:b/>
+        </w:rPr>
+        <w:t>Collect</w:t>
+      </w:r>
+      <w:proofErr w:type="spellEnd"/>
       <w:r>
         <w:rPr>
           <w:rStyle w:val="FootnoteReference"/>
@@ -278,8 +286,13 @@
       <w:r>
         <w:t xml:space="preserve"> </w:t>
       </w:r>
-      <w:r>
-        <w:t>Collect:</w:t>
+      <w:proofErr w:type="spellStart"/>
+      <w:r>
+        <w:t>Collect</w:t>
+      </w:r>
+      <w:proofErr w:type="spellEnd"/>
+      <w:r>
+        <w:t>:</w:t>
       </w:r>
     </w:p>
     <w:p>
@@ -298,7 +311,15 @@
         <w:jc w:val="both"/>
       </w:pPr>
       <w:r>
-        <w:t xml:space="preserve">El usuario debe ir al menú de la aplicación ODK Collect y presionar sobre la opción </w:t>
+        <w:t xml:space="preserve">El usuario debe ir al menú de la aplicación ODK </w:t>
+      </w:r>
+      <w:proofErr w:type="spellStart"/>
+      <w:r>
+        <w:t>Collect</w:t>
+      </w:r>
+      <w:proofErr w:type="spellEnd"/>
+      <w:r>
+        <w:t xml:space="preserve"> y presionar sobre la opción </w:t>
       </w:r>
       <w:r>
         <w:rPr>
@@ -307,7 +328,15 @@
         <w:t>Configuración General</w:t>
       </w:r>
       <w:r>
-        <w:t xml:space="preserve"> (General Settings)</w:t>
+        <w:t xml:space="preserve"> (General </w:t>
+      </w:r>
+      <w:proofErr w:type="spellStart"/>
+      <w:r>
+        <w:t>Settings</w:t>
+      </w:r>
+      <w:proofErr w:type="spellEnd"/>
+      <w:r>
+        <w:t>)</w:t>
       </w:r>
     </w:p>
     <w:p>
@@ -358,29 +387,24 @@
       <w:r>
         <w:t xml:space="preserve">Ilustración </w:t>
       </w:r>
-      <w:r>
-        <w:fldChar w:fldCharType="begin"/>
-      </w:r>
-      <w:r>
-        <w:instrText xml:space="preserve"> SEQ Ilustración \* ARABIC </w:instrText>
-      </w:r>
-      <w:r>
-        <w:fldChar w:fldCharType="separate"/>
-      </w:r>
-      <w:r>
-        <w:rPr>
-          <w:noProof/>
-        </w:rPr>
-        <w:t>1</w:t>
-      </w:r>
-      <w:r>
-        <w:rPr>
-          <w:noProof/>
-        </w:rPr>
-        <w:fldChar w:fldCharType="end"/>
-      </w:r>
-      <w:r>
-        <w:t xml:space="preserve"> ODK Collect - Home de la aplicación</w:t>
+      <w:fldSimple w:instr=" SEQ Ilustración \* ARABIC ">
+        <w:r>
+          <w:rPr>
+            <w:noProof/>
+          </w:rPr>
+          <w:t>1</w:t>
+        </w:r>
+      </w:fldSimple>
+      <w:r>
+        <w:t xml:space="preserve"> ODK </w:t>
+      </w:r>
+      <w:proofErr w:type="spellStart"/>
+      <w:r>
+        <w:t>Collect</w:t>
+      </w:r>
+      <w:proofErr w:type="spellEnd"/>
+      <w:r>
+        <w:t xml:space="preserve"> - Home de la aplicación</w:t>
       </w:r>
     </w:p>
     <w:p>
@@ -473,29 +497,24 @@
       <w:r>
         <w:t xml:space="preserve">Ilustración </w:t>
       </w:r>
-      <w:r>
-        <w:fldChar w:fldCharType="begin"/>
-      </w:r>
-      <w:r>
-        <w:instrText xml:space="preserve"> SEQ Ilustración \* ARABIC </w:instrText>
-      </w:r>
-      <w:r>
-        <w:fldChar w:fldCharType="separate"/>
-      </w:r>
-      <w:r>
-        <w:rPr>
-          <w:noProof/>
-        </w:rPr>
-        <w:t>2</w:t>
-      </w:r>
-      <w:r>
-        <w:rPr>
-          <w:noProof/>
-        </w:rPr>
-        <w:fldChar w:fldCharType="end"/>
-      </w:r>
-      <w:r>
-        <w:t xml:space="preserve"> ODK Collect - Configuración general</w:t>
+      <w:fldSimple w:instr=" SEQ Ilustración \* ARABIC ">
+        <w:r>
+          <w:rPr>
+            <w:noProof/>
+          </w:rPr>
+          <w:t>2</w:t>
+        </w:r>
+      </w:fldSimple>
+      <w:r>
+        <w:t xml:space="preserve"> ODK </w:t>
+      </w:r>
+      <w:proofErr w:type="spellStart"/>
+      <w:r>
+        <w:t>Collect</w:t>
+      </w:r>
+      <w:proofErr w:type="spellEnd"/>
+      <w:r>
+        <w:t xml:space="preserve"> - Configuración general</w:t>
       </w:r>
     </w:p>
     <w:p>
@@ -517,7 +536,15 @@
         <w:t>Tipo</w:t>
       </w:r>
       <w:r>
-        <w:t xml:space="preserve"> (type) como Google Drive, posterior a esto, debe seleccionar la </w:t>
+        <w:t xml:space="preserve"> (</w:t>
+      </w:r>
+      <w:proofErr w:type="spellStart"/>
+      <w:r>
+        <w:t>type</w:t>
+      </w:r>
+      <w:proofErr w:type="spellEnd"/>
+      <w:r>
+        <w:t xml:space="preserve">) como Google Drive, posterior a esto, debe seleccionar la </w:t>
       </w:r>
       <w:r>
         <w:rPr>
@@ -526,7 +553,15 @@
         <w:t>Cuenta de Google</w:t>
       </w:r>
       <w:r>
-        <w:t xml:space="preserve"> (Google account) a la que le compartieron el formulario</w:t>
+        <w:t xml:space="preserve"> (Google </w:t>
+      </w:r>
+      <w:proofErr w:type="spellStart"/>
+      <w:r>
+        <w:t>account</w:t>
+      </w:r>
+      <w:proofErr w:type="spellEnd"/>
+      <w:r>
+        <w:t>) a la que le compartieron el formulario</w:t>
       </w:r>
     </w:p>
     <w:p>
@@ -550,29 +585,24 @@
       <w:r>
         <w:t xml:space="preserve">Ilustración </w:t>
       </w:r>
-      <w:r>
-        <w:fldChar w:fldCharType="begin"/>
-      </w:r>
-      <w:r>
-        <w:instrText xml:space="preserve"> SEQ Ilustración \* ARABIC </w:instrText>
-      </w:r>
-      <w:r>
-        <w:fldChar w:fldCharType="separate"/>
-      </w:r>
-      <w:r>
-        <w:rPr>
-          <w:noProof/>
-        </w:rPr>
-        <w:t>3</w:t>
-      </w:r>
-      <w:r>
-        <w:rPr>
-          <w:noProof/>
-        </w:rPr>
-        <w:fldChar w:fldCharType="end"/>
-      </w:r>
-      <w:r>
-        <w:t xml:space="preserve"> ODK Collect - Configuración de servidor</w:t>
+      <w:fldSimple w:instr=" SEQ Ilustración \* ARABIC ">
+        <w:r>
+          <w:rPr>
+            <w:noProof/>
+          </w:rPr>
+          <w:t>3</w:t>
+        </w:r>
+      </w:fldSimple>
+      <w:r>
+        <w:t xml:space="preserve"> ODK </w:t>
+      </w:r>
+      <w:proofErr w:type="spellStart"/>
+      <w:r>
+        <w:t>Collect</w:t>
+      </w:r>
+      <w:proofErr w:type="spellEnd"/>
+      <w:r>
+        <w:t xml:space="preserve"> - Configuración de servidor</w:t>
       </w:r>
     </w:p>
     <w:p>
@@ -594,7 +624,31 @@
         <w:t>Obtener formulario en blanco</w:t>
       </w:r>
       <w:r>
-        <w:t xml:space="preserve"> (Get Blank Form)</w:t>
+        <w:t xml:space="preserve"> (</w:t>
+      </w:r>
+      <w:proofErr w:type="spellStart"/>
+      <w:r>
+        <w:t>Get</w:t>
+      </w:r>
+      <w:proofErr w:type="spellEnd"/>
+      <w:r>
+        <w:t xml:space="preserve"> </w:t>
+      </w:r>
+      <w:proofErr w:type="spellStart"/>
+      <w:r>
+        <w:t>Blank</w:t>
+      </w:r>
+      <w:proofErr w:type="spellEnd"/>
+      <w:r>
+        <w:t xml:space="preserve"> </w:t>
+      </w:r>
+      <w:proofErr w:type="spellStart"/>
+      <w:r>
+        <w:t>Form</w:t>
+      </w:r>
+      <w:proofErr w:type="spellEnd"/>
+      <w:r>
+        <w:t>)</w:t>
       </w:r>
     </w:p>
     <w:p>
@@ -619,29 +673,24 @@
       <w:r>
         <w:t xml:space="preserve">Ilustración </w:t>
       </w:r>
-      <w:r>
-        <w:fldChar w:fldCharType="begin"/>
-      </w:r>
-      <w:r>
-        <w:instrText xml:space="preserve"> SEQ Ilustración \* ARABIC </w:instrText>
-      </w:r>
-      <w:r>
-        <w:fldChar w:fldCharType="separate"/>
-      </w:r>
-      <w:r>
-        <w:rPr>
-          <w:noProof/>
-        </w:rPr>
-        <w:t>4</w:t>
-      </w:r>
-      <w:r>
-        <w:rPr>
-          <w:noProof/>
-        </w:rPr>
-        <w:fldChar w:fldCharType="end"/>
-      </w:r>
-      <w:r>
-        <w:t xml:space="preserve"> ODK Collect - Obtener formulario en blanco</w:t>
+      <w:fldSimple w:instr=" SEQ Ilustración \* ARABIC ">
+        <w:r>
+          <w:rPr>
+            <w:noProof/>
+          </w:rPr>
+          <w:t>4</w:t>
+        </w:r>
+      </w:fldSimple>
+      <w:r>
+        <w:t xml:space="preserve"> ODK </w:t>
+      </w:r>
+      <w:proofErr w:type="spellStart"/>
+      <w:r>
+        <w:t>Collect</w:t>
+      </w:r>
+      <w:proofErr w:type="spellEnd"/>
+      <w:r>
+        <w:t xml:space="preserve"> - Obtener formulario en blanco</w:t>
       </w:r>
     </w:p>
     <w:p>
@@ -663,7 +712,23 @@
         <w:t>Compartido conmigo</w:t>
       </w:r>
       <w:r>
-        <w:t xml:space="preserve"> (Shared with me), el cual le listará los documentos XML que ha sido compartidos con el usuario</w:t>
+        <w:t xml:space="preserve"> (</w:t>
+      </w:r>
+      <w:proofErr w:type="spellStart"/>
+      <w:r>
+        <w:t>Shared</w:t>
+      </w:r>
+      <w:proofErr w:type="spellEnd"/>
+      <w:r>
+        <w:t xml:space="preserve"> </w:t>
+      </w:r>
+      <w:proofErr w:type="spellStart"/>
+      <w:r>
+        <w:t>with</w:t>
+      </w:r>
+      <w:proofErr w:type="spellEnd"/>
+      <w:r>
+        <w:t xml:space="preserve"> me), el cual le listará los documentos XML que ha sido compartidos con el usuario</w:t>
       </w:r>
     </w:p>
     <w:p>
@@ -694,7 +759,23 @@
         <w:t>Descargar selección</w:t>
       </w:r>
       <w:r>
-        <w:t xml:space="preserve"> (Download selected)</w:t>
+        <w:t xml:space="preserve"> (</w:t>
+      </w:r>
+      <w:proofErr w:type="spellStart"/>
+      <w:r>
+        <w:t>Download</w:t>
+      </w:r>
+      <w:proofErr w:type="spellEnd"/>
+      <w:r>
+        <w:t xml:space="preserve"> </w:t>
+      </w:r>
+      <w:proofErr w:type="spellStart"/>
+      <w:r>
+        <w:t>selected</w:t>
+      </w:r>
+      <w:proofErr w:type="spellEnd"/>
+      <w:r>
+        <w:t>)</w:t>
       </w:r>
     </w:p>
     <w:p>
@@ -721,7 +802,15 @@
         <w:jc w:val="both"/>
       </w:pPr>
       <w:r>
-        <w:t>Esta manera de distribución permite subir el formulario de forma manual a la aplicación ODK Collect por medio de un PC. Antes de realizar este tipo de implementación tenga en cuenta que debe contar con el formulario (</w:t>
+        <w:t xml:space="preserve">Esta manera de distribución permite subir el formulario de forma manual a la aplicación ODK </w:t>
+      </w:r>
+      <w:proofErr w:type="spellStart"/>
+      <w:r>
+        <w:t>Collect</w:t>
+      </w:r>
+      <w:proofErr w:type="spellEnd"/>
+      <w:r>
+        <w:t xml:space="preserve"> por medio de un PC. Antes de realizar este tipo de implementación tenga en cuenta que debe contar con el formulario (</w:t>
       </w:r>
       <w:r>
         <w:rPr>
@@ -768,8 +857,30 @@
         <w:rPr>
           <w:b/>
         </w:rPr>
-        <w:t>/odk/forms</w:t>
-      </w:r>
+        <w:t>/</w:t>
+      </w:r>
+      <w:proofErr w:type="spellStart"/>
+      <w:r>
+        <w:rPr>
+          <w:b/>
+        </w:rPr>
+        <w:t>odk</w:t>
+      </w:r>
+      <w:proofErr w:type="spellEnd"/>
+      <w:r>
+        <w:rPr>
+          <w:b/>
+        </w:rPr>
+        <w:t>/</w:t>
+      </w:r>
+      <w:proofErr w:type="spellStart"/>
+      <w:r>
+        <w:rPr>
+          <w:b/>
+        </w:rPr>
+        <w:t>forms</w:t>
+      </w:r>
+      <w:proofErr w:type="spellEnd"/>
       <w:r>
         <w:t xml:space="preserve"> del dispositivo móvil por medio del PC</w:t>
       </w:r>
@@ -823,8 +934,30 @@
         <w:rPr>
           <w:b/>
         </w:rPr>
-        <w:t>/odk/forms</w:t>
-      </w:r>
+        <w:t>/</w:t>
+      </w:r>
+      <w:proofErr w:type="spellStart"/>
+      <w:r>
+        <w:rPr>
+          <w:b/>
+        </w:rPr>
+        <w:t>odk</w:t>
+      </w:r>
+      <w:proofErr w:type="spellEnd"/>
+      <w:r>
+        <w:rPr>
+          <w:b/>
+        </w:rPr>
+        <w:t>/</w:t>
+      </w:r>
+      <w:proofErr w:type="spellStart"/>
+      <w:r>
+        <w:rPr>
+          <w:b/>
+        </w:rPr>
+        <w:t>forms</w:t>
+      </w:r>
+      <w:proofErr w:type="spellEnd"/>
       <w:r>
         <w:t xml:space="preserve"> dentro de este. </w:t>
       </w:r>
@@ -834,12 +967,14 @@
       <w:r>
         <w:t xml:space="preserve"> se debe crear una carpeta llamada </w:t>
       </w:r>
+      <w:proofErr w:type="spellStart"/>
       <w:r>
         <w:rPr>
           <w:b/>
         </w:rPr>
         <w:t>aeps_production_event</w:t>
       </w:r>
+      <w:proofErr w:type="spellEnd"/>
       <w:r>
         <w:rPr>
           <w:b/>
@@ -924,7 +1059,15 @@
         <w:jc w:val="both"/>
       </w:pPr>
       <w:r>
-        <w:t>Esta opción permite enviar los formularios diligenciados y tabulados a un archivo de Google Sheets por los usuarios.</w:t>
+        <w:t xml:space="preserve">Esta opción permite enviar los formularios diligenciados y tabulados a un archivo de Google </w:t>
+      </w:r>
+      <w:proofErr w:type="spellStart"/>
+      <w:r>
+        <w:t>Sheets</w:t>
+      </w:r>
+      <w:proofErr w:type="spellEnd"/>
+      <w:r>
+        <w:t xml:space="preserve"> por los usuarios.</w:t>
       </w:r>
       <w:r>
         <w:t xml:space="preserve"> Para realizar este proceso se deben seguir los siguientes pasos:</w:t>
@@ -946,8 +1089,13 @@
         <w:jc w:val="both"/>
       </w:pPr>
       <w:r>
-        <w:t>El administrador debe crear un archivo en blanco dentro de Google Drive en formato Sheets</w:t>
-      </w:r>
+        <w:t xml:space="preserve">El administrador debe crear un archivo en blanco dentro de Google Drive en formato </w:t>
+      </w:r>
+      <w:proofErr w:type="spellStart"/>
+      <w:r>
+        <w:t>Sheets</w:t>
+      </w:r>
+      <w:proofErr w:type="spellEnd"/>
     </w:p>
     <w:p>
       <w:pPr>
@@ -973,7 +1121,15 @@
       </w:pPr>
       <w:r>
         <w:lastRenderedPageBreak/>
-        <w:t>El administrador también puede obtener una url del archivo compartido y enviarlo a los usuarios</w:t>
+        <w:t xml:space="preserve">El administrador también puede obtener una </w:t>
+      </w:r>
+      <w:proofErr w:type="spellStart"/>
+      <w:r>
+        <w:t>url</w:t>
+      </w:r>
+      <w:proofErr w:type="spellEnd"/>
+      <w:r>
+        <w:t xml:space="preserve"> del archivo compartido y enviarlo a los usuarios</w:t>
       </w:r>
     </w:p>
     <w:p>
@@ -998,7 +1154,15 @@
         <w:t>configuración de servidor</w:t>
       </w:r>
       <w:r>
-        <w:t xml:space="preserve"> (/home/general settings/server) como se describe en la sección </w:t>
+        <w:t xml:space="preserve"> (/home/general </w:t>
+      </w:r>
+      <w:proofErr w:type="spellStart"/>
+      <w:r>
+        <w:t>settings</w:t>
+      </w:r>
+      <w:proofErr w:type="spellEnd"/>
+      <w:r>
+        <w:t xml:space="preserve">/server) como se describe en la sección </w:t>
       </w:r>
       <w:hyperlink w:anchor="_Distribución_por_medio" w:history="1">
         <w:r>
@@ -1024,14 +1188,44 @@
       <w:r>
         <w:t xml:space="preserve">El usuario debe ingresar en el campo </w:t>
       </w:r>
-      <w:r>
-        <w:rPr>
-          <w:b/>
-        </w:rPr>
-        <w:t>Fallback submission URL</w:t>
-      </w:r>
-      <w:r>
-        <w:t>, la url que es proporcionada por el administrador.</w:t>
+      <w:proofErr w:type="spellStart"/>
+      <w:r>
+        <w:rPr>
+          <w:b/>
+        </w:rPr>
+        <w:t>Fallback</w:t>
+      </w:r>
+      <w:proofErr w:type="spellEnd"/>
+      <w:r>
+        <w:rPr>
+          <w:b/>
+        </w:rPr>
+        <w:t xml:space="preserve"> </w:t>
+      </w:r>
+      <w:proofErr w:type="spellStart"/>
+      <w:r>
+        <w:rPr>
+          <w:b/>
+        </w:rPr>
+        <w:t>submission</w:t>
+      </w:r>
+      <w:proofErr w:type="spellEnd"/>
+      <w:r>
+        <w:rPr>
+          <w:b/>
+        </w:rPr>
+        <w:t xml:space="preserve"> URL</w:t>
+      </w:r>
+      <w:r>
+        <w:t xml:space="preserve">, la </w:t>
+      </w:r>
+      <w:proofErr w:type="spellStart"/>
+      <w:r>
+        <w:t>url</w:t>
+      </w:r>
+      <w:proofErr w:type="spellEnd"/>
+      <w:r>
+        <w:t xml:space="preserve"> que es proporcionada por el administrador.</w:t>
       </w:r>
     </w:p>
     <w:p>
@@ -1066,7 +1260,15 @@
         <w:t xml:space="preserve">La colecta de algunos datos generales puede ser repetitiva y esto conlleva a errores de digitación por parte de los usuarios. </w:t>
       </w:r>
       <w:r>
-        <w:t>ODK Collect permite preparar un archivo</w:t>
+        <w:t xml:space="preserve">ODK </w:t>
+      </w:r>
+      <w:proofErr w:type="spellStart"/>
+      <w:r>
+        <w:t>Collect</w:t>
+      </w:r>
+      <w:proofErr w:type="spellEnd"/>
+      <w:r>
+        <w:t xml:space="preserve"> permite preparar un archivo</w:t>
       </w:r>
       <w:r>
         <w:t xml:space="preserve"> separado por comas</w:t>
@@ -1180,7 +1382,49 @@
         <w:rPr>
           <w:b/>
         </w:rPr>
-        <w:t>/odk/forms/aeps_production_event-media/</w:t>
+        <w:t>/</w:t>
+      </w:r>
+      <w:proofErr w:type="spellStart"/>
+      <w:r>
+        <w:rPr>
+          <w:b/>
+        </w:rPr>
+        <w:t>odk</w:t>
+      </w:r>
+      <w:proofErr w:type="spellEnd"/>
+      <w:r>
+        <w:rPr>
+          <w:b/>
+        </w:rPr>
+        <w:t>/</w:t>
+      </w:r>
+      <w:proofErr w:type="spellStart"/>
+      <w:r>
+        <w:rPr>
+          <w:b/>
+        </w:rPr>
+        <w:t>forms</w:t>
+      </w:r>
+      <w:proofErr w:type="spellEnd"/>
+      <w:r>
+        <w:rPr>
+          <w:b/>
+        </w:rPr>
+        <w:t>/</w:t>
+      </w:r>
+      <w:proofErr w:type="spellStart"/>
+      <w:r>
+        <w:rPr>
+          <w:b/>
+        </w:rPr>
+        <w:t>aeps_production_event</w:t>
+      </w:r>
+      <w:proofErr w:type="spellEnd"/>
+      <w:r>
+        <w:rPr>
+          <w:b/>
+        </w:rPr>
+        <w:t>-media/</w:t>
       </w:r>
       <w:r>
         <w:t xml:space="preserve"> dentro del dispositivo móvil.</w:t>
@@ -1211,8 +1455,6 @@
       <w:r>
         <w:t xml:space="preserve"> </w:t>
       </w:r>
-      <w:bookmarkStart w:id="2" w:name="_GoBack"/>
-      <w:bookmarkEnd w:id="2"/>
     </w:p>
     <w:p>
       <w:pPr>
@@ -1267,12 +1509,14 @@
       <w:r>
         <w:t xml:space="preserve"> [</w:t>
       </w:r>
+      <w:proofErr w:type="spellStart"/>
       <w:r>
         <w:rPr>
           <w:b/>
         </w:rPr>
         <w:t>document_key</w:t>
       </w:r>
+      <w:proofErr w:type="spellEnd"/>
       <w:r>
         <w:t>]</w:t>
       </w:r>
@@ -1300,30 +1544,36 @@
       <w:r>
         <w:t>serán autocompletados son: nombre [</w:t>
       </w:r>
+      <w:proofErr w:type="spellStart"/>
       <w:r>
         <w:rPr>
           <w:b/>
         </w:rPr>
         <w:t>name</w:t>
       </w:r>
+      <w:proofErr w:type="spellEnd"/>
       <w:r>
         <w:t>], apellidos [</w:t>
       </w:r>
+      <w:proofErr w:type="spellStart"/>
       <w:r>
         <w:rPr>
           <w:b/>
         </w:rPr>
         <w:t>last_name</w:t>
       </w:r>
+      <w:proofErr w:type="spellEnd"/>
       <w:r>
         <w:t>], celular [</w:t>
       </w:r>
+      <w:proofErr w:type="spellStart"/>
       <w:r>
         <w:rPr>
           <w:b/>
         </w:rPr>
         <w:t>cellphone</w:t>
       </w:r>
+      <w:proofErr w:type="spellEnd"/>
       <w:r>
         <w:t>], sexo [</w:t>
       </w:r>
@@ -1345,30 +1595,36 @@
       <w:r>
         <w:t>], estado o provincia [</w:t>
       </w:r>
+      <w:proofErr w:type="spellStart"/>
       <w:r>
         <w:rPr>
           <w:b/>
         </w:rPr>
         <w:t>state</w:t>
       </w:r>
+      <w:proofErr w:type="spellEnd"/>
       <w:r>
         <w:t>], municipio [</w:t>
       </w:r>
+      <w:proofErr w:type="spellStart"/>
       <w:r>
         <w:rPr>
           <w:b/>
         </w:rPr>
         <w:t>municipality</w:t>
       </w:r>
+      <w:proofErr w:type="spellEnd"/>
       <w:r>
         <w:t>], dirección [</w:t>
       </w:r>
+      <w:proofErr w:type="spellStart"/>
       <w:r>
         <w:rPr>
           <w:b/>
         </w:rPr>
         <w:t>address</w:t>
       </w:r>
+      <w:proofErr w:type="spellEnd"/>
       <w:r>
         <w:t>], email [</w:t>
       </w:r>
@@ -1497,27 +1753,14 @@
       <w:r>
         <w:t xml:space="preserve">Ilustración </w:t>
       </w:r>
-      <w:r>
-        <w:fldChar w:fldCharType="begin"/>
-      </w:r>
-      <w:r>
-        <w:instrText xml:space="preserve"> SEQ Ilustración \* ARABIC </w:instrText>
-      </w:r>
-      <w:r>
-        <w:fldChar w:fldCharType="separate"/>
-      </w:r>
-      <w:r>
-        <w:rPr>
-          <w:noProof/>
-        </w:rPr>
-        <w:t>5</w:t>
-      </w:r>
-      <w:r>
-        <w:rPr>
-          <w:noProof/>
-        </w:rPr>
-        <w:fldChar w:fldCharType="end"/>
-      </w:r>
+      <w:fldSimple w:instr=" SEQ Ilustración \* ARABIC ">
+        <w:r>
+          <w:rPr>
+            <w:noProof/>
+          </w:rPr>
+          <w:t>5</w:t>
+        </w:r>
+      </w:fldSimple>
       <w:r>
         <w:t xml:space="preserve"> Archivo </w:t>
       </w:r>
@@ -1560,12 +1803,14 @@
       <w:r>
         <w:t>El campo código de finca [</w:t>
       </w:r>
+      <w:proofErr w:type="spellStart"/>
       <w:r>
         <w:rPr>
           <w:b/>
         </w:rPr>
         <w:t>farm_key</w:t>
       </w:r>
+      <w:proofErr w:type="spellEnd"/>
       <w:r>
         <w:t xml:space="preserve">] es la clave para buscar los datos restantes de la </w:t>
       </w:r>
@@ -1576,44 +1821,93 @@
       <w:r>
         <w:t xml:space="preserve"> Los campos que serán autocompletados son: nombre de la finca [</w:t>
       </w:r>
+      <w:proofErr w:type="spellStart"/>
       <w:r>
         <w:rPr>
           <w:b/>
         </w:rPr>
         <w:t>name</w:t>
       </w:r>
-      <w:r>
-        <w:t>], ubicación [</w:t>
-      </w:r>
-      <w:r>
-        <w:rPr>
-          <w:b/>
-        </w:rPr>
-        <w:t>location</w:t>
-      </w:r>
-      <w:r>
-        <w:t>], indicaciones [</w:t>
-      </w:r>
+      <w:proofErr w:type="spellEnd"/>
+      <w:r>
+        <w:t xml:space="preserve">], </w:t>
+      </w:r>
+      <w:r>
+        <w:t>latitud</w:t>
+      </w:r>
+      <w:r>
+        <w:t xml:space="preserve"> [</w:t>
+      </w:r>
+      <w:proofErr w:type="spellStart"/>
+      <w:r>
+        <w:rPr>
+          <w:b/>
+        </w:rPr>
+        <w:t>lat</w:t>
+      </w:r>
+      <w:proofErr w:type="spellEnd"/>
+      <w:r>
+        <w:t>]</w:t>
+      </w:r>
+      <w:r>
+        <w:t>, longitud [</w:t>
+      </w:r>
+      <w:proofErr w:type="spellStart"/>
+      <w:r>
+        <w:rPr>
+          <w:b/>
+        </w:rPr>
+        <w:t>lon</w:t>
+      </w:r>
+      <w:proofErr w:type="spellEnd"/>
+      <w:r>
+        <w:t>]</w:t>
+      </w:r>
+      <w:r>
+        <w:t>, indicaciones [</w:t>
+      </w:r>
+      <w:proofErr w:type="spellStart"/>
       <w:r>
         <w:rPr>
           <w:b/>
         </w:rPr>
         <w:t>comments</w:t>
       </w:r>
+      <w:proofErr w:type="spellEnd"/>
       <w:r>
         <w:t>], pertenencia de la finca [</w:t>
       </w:r>
+      <w:proofErr w:type="spellStart"/>
       <w:r>
         <w:rPr>
           <w:b/>
         </w:rPr>
         <w:t>owner</w:t>
       </w:r>
+      <w:proofErr w:type="spellEnd"/>
       <w:r>
         <w:t>].</w:t>
       </w:r>
       <w:r>
-        <w:t xml:space="preserve"> El campo ubicación está compuesto por los datos de latitud [-90,90] y longitud [-180,180] en coordenadas geográficas decimales, estos deben estar separados por un punto y coma (;). El </w:t>
+        <w:t xml:space="preserve"> </w:t>
+      </w:r>
+      <w:r>
+        <w:t xml:space="preserve">La </w:t>
+      </w:r>
+      <w:r>
+        <w:t>latitud</w:t>
+      </w:r>
+      <w:r>
+        <w:t xml:space="preserve"> debe estar entre</w:t>
+      </w:r>
+      <w:r>
+        <w:t xml:space="preserve"> [-90,90] y longitud</w:t>
+      </w:r>
+      <w:r>
+        <w:t xml:space="preserve"> entre</w:t>
+      </w:r>
+      <w:r>
+        <w:t xml:space="preserve"> [-180,180] en coordenadas geográficas. El </w:t>
       </w:r>
       <w:r>
         <w:t xml:space="preserve">campo pertenencia de la finca corresponde a un listado de opciones, por defecto hay cuatro opciones 1-Propio, 2-Arrendado, 3-Uso sin contrato, 4-Otro, sin embargo, </w:t>
@@ -1636,12 +1930,8 @@
         </w:rPr>
         <w:t>farm</w:t>
       </w:r>
-      <w:r>
-        <w:rPr>
-          <w:b/>
-        </w:rPr>
-        <w:t>s</w:t>
-      </w:r>
+      <w:bookmarkStart w:id="2" w:name="_GoBack"/>
+      <w:bookmarkEnd w:id="2"/>
       <w:r>
         <w:rPr>
           <w:b/>
@@ -1661,7 +1951,7 @@
     <w:p>
       <w:pPr>
         <w:pStyle w:val="NoSpacing"/>
-        <w:jc w:val="both"/>
+        <w:jc w:val="center"/>
       </w:pPr>
       <w:r>
         <w:rPr>
@@ -1669,10 +1959,10 @@
           <w:lang w:eastAsia="es-CO"/>
         </w:rPr>
         <w:drawing>
-          <wp:inline distT="0" distB="0" distL="0" distR="0" wp14:anchorId="20D1B7D2" wp14:editId="675028C8">
-            <wp:extent cx="5943600" cy="755650"/>
-            <wp:effectExtent l="0" t="0" r="0" b="6350"/>
-            <wp:docPr id="10" name="Picture 10"/>
+          <wp:inline distT="0" distB="0" distL="0" distR="0" wp14:anchorId="26799DC8" wp14:editId="75D6DE75">
+            <wp:extent cx="5943600" cy="974725"/>
+            <wp:effectExtent l="0" t="0" r="0" b="0"/>
+            <wp:docPr id="3" name="Picture 3"/>
             <wp:cNvGraphicFramePr>
               <a:graphicFrameLocks xmlns:a="http://schemas.openxmlformats.org/drawingml/2006/main" noChangeAspect="1"/>
             </wp:cNvGraphicFramePr>
@@ -1692,7 +1982,7 @@
                   <pic:spPr>
                     <a:xfrm>
                       <a:off x="0" y="0"/>
-                      <a:ext cx="5943600" cy="755650"/>
+                      <a:ext cx="5943600" cy="974725"/>
                     </a:xfrm>
                     <a:prstGeom prst="rect">
                       <a:avLst/>
@@ -1712,27 +2002,14 @@
       <w:r>
         <w:t xml:space="preserve">Ilustración </w:t>
       </w:r>
-      <w:r>
-        <w:fldChar w:fldCharType="begin"/>
-      </w:r>
-      <w:r>
-        <w:instrText xml:space="preserve"> SEQ Ilustración \* ARABIC </w:instrText>
-      </w:r>
-      <w:r>
-        <w:fldChar w:fldCharType="separate"/>
-      </w:r>
-      <w:r>
-        <w:rPr>
-          <w:noProof/>
-        </w:rPr>
-        <w:t>6</w:t>
-      </w:r>
-      <w:r>
-        <w:rPr>
-          <w:noProof/>
-        </w:rPr>
-        <w:fldChar w:fldCharType="end"/>
-      </w:r>
+      <w:fldSimple w:instr=" SEQ Ilustración \* ARABIC ">
+        <w:r>
+          <w:rPr>
+            <w:noProof/>
+          </w:rPr>
+          <w:t>6</w:t>
+        </w:r>
+      </w:fldSimple>
       <w:r>
         <w:t xml:space="preserve"> </w:t>
       </w:r>
@@ -1873,7 +2150,15 @@
         <w:t xml:space="preserve"> </w:t>
       </w:r>
       <w:r>
-        <w:t xml:space="preserve">ODK Collect puede ser descargada desde </w:t>
+        <w:t xml:space="preserve">ODK </w:t>
+      </w:r>
+      <w:proofErr w:type="spellStart"/>
+      <w:r>
+        <w:t>Collect</w:t>
+      </w:r>
+      <w:proofErr w:type="spellEnd"/>
+      <w:r>
+        <w:t xml:space="preserve"> puede ser descargada desde </w:t>
       </w:r>
       <w:hyperlink r:id="rId1" w:history="1">
         <w:r>
@@ -3237,7 +3522,7 @@
 </file>
 
 <file path=customXml/itemProps1.xml><?xml version="1.0" encoding="utf-8"?>
-<ds:datastoreItem xmlns:ds="http://schemas.openxmlformats.org/officeDocument/2006/customXml" ds:itemID="{A3C0BFDB-8A79-4323-B44E-65BE7EA35AE9}">
+<ds:datastoreItem xmlns:ds="http://schemas.openxmlformats.org/officeDocument/2006/customXml" ds:itemID="{957E2B2D-7B97-41D2-B681-718CED787553}">
   <ds:schemaRefs>
     <ds:schemaRef ds:uri="http://schemas.openxmlformats.org/officeDocument/2006/bibliography"/>
   </ds:schemaRefs>

</xml_diff>